<commit_message>
amélioration du programme arduino
</commit_message>
<xml_diff>
--- a/Dossier_technique- Groupe B.docx
+++ b/Dossier_technique- Groupe B.docx
@@ -287,6 +287,7 @@
                                   <w:dataBinding w:prefixMappings="xmlns:ns0='http://purl.org/dc/elements/1.1/' xmlns:ns1='http://schemas.openxmlformats.org/package/2006/metadata/core-properties' " w:xpath="/ns1:coreProperties[1]/ns0:subject[1]" w:storeItemID="{6C3C8BC8-F283-45AE-878A-BAB7291924A1}"/>
                                   <w:text/>
                                 </w:sdtPr>
+                                <w:sdtEndPr/>
                                 <w:sdtContent>
                                   <w:p>
                                     <w:pPr>
@@ -454,6 +455,7 @@
                             <w:dataBinding w:prefixMappings="xmlns:ns0='http://purl.org/dc/elements/1.1/' xmlns:ns1='http://schemas.openxmlformats.org/package/2006/metadata/core-properties' " w:xpath="/ns1:coreProperties[1]/ns0:subject[1]" w:storeItemID="{6C3C8BC8-F283-45AE-878A-BAB7291924A1}"/>
                             <w:text/>
                           </w:sdtPr>
+                          <w:sdtEndPr/>
                           <w:sdtContent>
                             <w:p>
                               <w:pPr>
@@ -762,6 +764,7 @@
                                       <w:dataBinding w:prefixMappings="xmlns:ns0='http://purl.org/dc/elements/1.1/' xmlns:ns1='http://schemas.openxmlformats.org/package/2006/metadata/core-properties' " w:xpath="/ns1:coreProperties[1]/ns0:title[1]" w:storeItemID="{6C3C8BC8-F283-45AE-878A-BAB7291924A1}"/>
                                       <w:text/>
                                     </w:sdtPr>
+                                    <w:sdtEndPr/>
                                     <w:sdtContent>
                                       <w:r>
                                         <w:rPr>
@@ -933,6 +936,7 @@
                                 <w:dataBinding w:prefixMappings="xmlns:ns0='http://purl.org/dc/elements/1.1/' xmlns:ns1='http://schemas.openxmlformats.org/package/2006/metadata/core-properties' " w:xpath="/ns1:coreProperties[1]/ns0:title[1]" w:storeItemID="{6C3C8BC8-F283-45AE-878A-BAB7291924A1}"/>
                                 <w:text/>
                               </w:sdtPr>
+                              <w:sdtEndPr/>
                               <w:sdtContent>
                                 <w:r>
                                   <w:rPr>
@@ -1035,6 +1039,7 @@
                                     <w:dataBinding w:prefixMappings="xmlns:ns0='http://schemas.openxmlformats.org/officeDocument/2006/extended-properties' " w:xpath="/ns0:Properties[1]/ns0:Company[1]" w:storeItemID="{6668398D-A668-4E3E-A5EB-62B293D839F1}"/>
                                     <w:text/>
                                   </w:sdtPr>
+                                  <w:sdtEndPr/>
                                   <w:sdtContent>
                                     <w:r>
                                       <w:rPr>
@@ -1043,7 +1048,7 @@
                                         <w:sz w:val="18"/>
                                         <w:szCs w:val="18"/>
                                       </w:rPr>
-                                      <w:t xml:space="preserve">connected flowers </w:t>
+                                      <w:t>connected flowers</w:t>
                                     </w:r>
                                   </w:sdtContent>
                                 </w:sdt>
@@ -1077,6 +1082,7 @@
                                     <w:dataBinding w:prefixMappings="xmlns:ns0='http://schemas.microsoft.com/office/2006/coverPageProps' " w:xpath="/ns0:CoverPageProperties[1]/ns0:CompanyAddress[1]" w:storeItemID="{55AF091B-3C7A-41E3-B477-F2FDAA23CFDA}"/>
                                     <w:text/>
                                   </w:sdtPr>
+                                  <w:sdtEndPr/>
                                   <w:sdtContent>
                                     <w:r>
                                       <w:rPr>
@@ -1084,7 +1090,25 @@
                                         <w:sz w:val="18"/>
                                         <w:szCs w:val="18"/>
                                       </w:rPr>
-                                      <w:t>27 rue Roul servant 69007</w:t>
+                                      <w:t xml:space="preserve">27 rue </w:t>
+                                    </w:r>
+                                    <w:proofErr w:type="spellStart"/>
+                                    <w:r>
+                                      <w:rPr>
+                                        <w:color w:val="7F7F7F" w:themeColor="text1" w:themeTint="80"/>
+                                        <w:sz w:val="18"/>
+                                        <w:szCs w:val="18"/>
+                                      </w:rPr>
+                                      <w:t>Roul</w:t>
+                                    </w:r>
+                                    <w:proofErr w:type="spellEnd"/>
+                                    <w:r>
+                                      <w:rPr>
+                                        <w:color w:val="7F7F7F" w:themeColor="text1" w:themeTint="80"/>
+                                        <w:sz w:val="18"/>
+                                        <w:szCs w:val="18"/>
+                                      </w:rPr>
+                                      <w:t xml:space="preserve"> servant 69007</w:t>
                                     </w:r>
                                   </w:sdtContent>
                                 </w:sdt>
@@ -1137,6 +1161,7 @@
                               <w:dataBinding w:prefixMappings="xmlns:ns0='http://schemas.openxmlformats.org/officeDocument/2006/extended-properties' " w:xpath="/ns0:Properties[1]/ns0:Company[1]" w:storeItemID="{6668398D-A668-4E3E-A5EB-62B293D839F1}"/>
                               <w:text/>
                             </w:sdtPr>
+                            <w:sdtEndPr/>
                             <w:sdtContent>
                               <w:r>
                                 <w:rPr>
@@ -1145,7 +1170,7 @@
                                   <w:sz w:val="18"/>
                                   <w:szCs w:val="18"/>
                                 </w:rPr>
-                                <w:t xml:space="preserve">connected flowers </w:t>
+                                <w:t>connected flowers</w:t>
                               </w:r>
                             </w:sdtContent>
                           </w:sdt>
@@ -1179,6 +1204,7 @@
                               <w:dataBinding w:prefixMappings="xmlns:ns0='http://schemas.microsoft.com/office/2006/coverPageProps' " w:xpath="/ns0:CoverPageProperties[1]/ns0:CompanyAddress[1]" w:storeItemID="{55AF091B-3C7A-41E3-B477-F2FDAA23CFDA}"/>
                               <w:text/>
                             </w:sdtPr>
+                            <w:sdtEndPr/>
                             <w:sdtContent>
                               <w:r>
                                 <w:rPr>
@@ -1186,7 +1212,25 @@
                                   <w:sz w:val="18"/>
                                   <w:szCs w:val="18"/>
                                 </w:rPr>
-                                <w:t>27 rue Roul servant 69007</w:t>
+                                <w:t xml:space="preserve">27 rue </w:t>
+                              </w:r>
+                              <w:proofErr w:type="spellStart"/>
+                              <w:r>
+                                <w:rPr>
+                                  <w:color w:val="7F7F7F" w:themeColor="text1" w:themeTint="80"/>
+                                  <w:sz w:val="18"/>
+                                  <w:szCs w:val="18"/>
+                                </w:rPr>
+                                <w:t>Roul</w:t>
+                              </w:r>
+                              <w:proofErr w:type="spellEnd"/>
+                              <w:r>
+                                <w:rPr>
+                                  <w:color w:val="7F7F7F" w:themeColor="text1" w:themeTint="80"/>
+                                  <w:sz w:val="18"/>
+                                  <w:szCs w:val="18"/>
+                                </w:rPr>
+                                <w:t xml:space="preserve"> servant 69007</w:t>
                               </w:r>
                             </w:sdtContent>
                           </w:sdt>
@@ -1284,6 +1328,7 @@
                                     <w:calendar w:val="gregorian"/>
                                   </w:date>
                                 </w:sdtPr>
+                                <w:sdtEndPr/>
                                 <w:sdtContent>
                                   <w:p>
                                     <w:pPr>
@@ -1350,6 +1395,7 @@
                               <w:calendar w:val="gregorian"/>
                             </w:date>
                           </w:sdtPr>
+                          <w:sdtEndPr/>
                           <w:sdtContent>
                             <w:p>
                               <w:pPr>
@@ -1392,6 +1438,13 @@
     </w:sdt>
     <w:sdt>
       <w:sdtPr>
+        <w:rPr>
+          <w:rFonts w:asciiTheme="minorHAnsi" w:eastAsiaTheme="minorHAnsi" w:hAnsiTheme="minorHAnsi" w:cstheme="minorBidi"/>
+          <w:color w:val="auto"/>
+          <w:sz w:val="22"/>
+          <w:szCs w:val="22"/>
+          <w:lang w:eastAsia="en-US"/>
+        </w:rPr>
         <w:id w:val="-229315645"/>
         <w:docPartObj>
           <w:docPartGallery w:val="Table of Contents"/>
@@ -1400,13 +1453,8 @@
       </w:sdtPr>
       <w:sdtEndPr>
         <w:rPr>
-          <w:rFonts w:asciiTheme="minorHAnsi" w:eastAsiaTheme="minorHAnsi" w:hAnsiTheme="minorHAnsi" w:cstheme="minorBidi"/>
           <w:b/>
           <w:bCs/>
-          <w:color w:val="auto"/>
-          <w:sz w:val="22"/>
-          <w:szCs w:val="22"/>
-          <w:lang w:eastAsia="en-US"/>
         </w:rPr>
       </w:sdtEndPr>
       <w:sdtContent>
@@ -3794,8 +3842,6 @@
         </w:rPr>
         <w:t>Arduino</w:t>
       </w:r>
-      <w:bookmarkStart w:id="4" w:name="_GoBack"/>
-      <w:bookmarkEnd w:id="4"/>
       <w:r>
         <w:rPr>
           <w:rFonts w:ascii="Roboto" w:hAnsi="Roboto" w:cs="Arial"/>
@@ -3837,8 +3883,8 @@
           <w:rFonts w:ascii="Roboto" w:hAnsi="Roboto"/>
         </w:rPr>
       </w:pPr>
-      <w:bookmarkStart w:id="5" w:name="_Toc12052999"/>
-      <w:bookmarkStart w:id="6" w:name="_Toc12474813"/>
+      <w:bookmarkStart w:id="4" w:name="_Toc12052999"/>
+      <w:bookmarkStart w:id="5" w:name="_Toc12474813"/>
       <w:r>
         <w:rPr>
           <w:rFonts w:ascii="Roboto" w:hAnsi="Roboto"/>
@@ -3857,8 +3903,8 @@
         </w:rPr>
         <w:t>Droit</w:t>
       </w:r>
+      <w:bookmarkEnd w:id="4"/>
       <w:bookmarkEnd w:id="5"/>
-      <w:bookmarkEnd w:id="6"/>
     </w:p>
     <w:p>
       <w:pPr>
@@ -3909,7 +3955,7 @@
           <w:szCs w:val="32"/>
         </w:rPr>
       </w:pPr>
-      <w:bookmarkStart w:id="7" w:name="_Toc12474814"/>
+      <w:bookmarkStart w:id="6" w:name="_Toc12474814"/>
       <w:r>
         <w:rPr>
           <w:rFonts w:ascii="Arial" w:hAnsi="Arial" w:cs="Arial"/>
@@ -3918,7 +3964,7 @@
         </w:rPr>
         <w:t>Présentation du projet</w:t>
       </w:r>
-      <w:bookmarkEnd w:id="7"/>
+      <w:bookmarkEnd w:id="6"/>
     </w:p>
     <w:p/>
     <w:p>
@@ -3932,7 +3978,7 @@
           <w:szCs w:val="26"/>
         </w:rPr>
       </w:pPr>
-      <w:bookmarkStart w:id="8" w:name="_Toc12474815"/>
+      <w:bookmarkStart w:id="7" w:name="_Toc12474815"/>
       <w:r>
         <w:rPr>
           <w:rFonts w:ascii="Roboto" w:hAnsi="Roboto"/>
@@ -3960,7 +4006,7 @@
         </w:rPr>
         <w:t xml:space="preserve"> du projet</w:t>
       </w:r>
-      <w:bookmarkEnd w:id="8"/>
+      <w:bookmarkEnd w:id="7"/>
       <w:r>
         <w:rPr>
           <w:rFonts w:ascii="Roboto" w:hAnsi="Roboto"/>
@@ -4047,7 +4093,7 @@
           <w:szCs w:val="32"/>
         </w:rPr>
       </w:pPr>
-      <w:bookmarkStart w:id="9" w:name="_Toc12474816"/>
+      <w:bookmarkStart w:id="8" w:name="_Toc12474816"/>
       <w:r>
         <w:rPr>
           <w:rFonts w:ascii="Arial" w:hAnsi="Arial" w:cs="Arial"/>
@@ -4056,7 +4102,7 @@
         </w:rPr>
         <w:t>Descriptif du projet</w:t>
       </w:r>
-      <w:bookmarkEnd w:id="9"/>
+      <w:bookmarkEnd w:id="8"/>
     </w:p>
     <w:p/>
     <w:p>
@@ -4070,7 +4116,7 @@
           <w:szCs w:val="26"/>
         </w:rPr>
       </w:pPr>
-      <w:bookmarkStart w:id="10" w:name="_Toc12474817"/>
+      <w:bookmarkStart w:id="9" w:name="_Toc12474817"/>
       <w:r>
         <w:rPr>
           <w:rFonts w:ascii="Roboto" w:hAnsi="Roboto"/>
@@ -4089,7 +4135,7 @@
         </w:rPr>
         <w:t>Matériels</w:t>
       </w:r>
-      <w:bookmarkEnd w:id="10"/>
+      <w:bookmarkEnd w:id="9"/>
       <w:r>
         <w:rPr>
           <w:rFonts w:ascii="Roboto" w:hAnsi="Roboto"/>
@@ -4130,11 +4176,11 @@
         </w:numPr>
         <w:outlineLvl w:val="2"/>
       </w:pPr>
-      <w:bookmarkStart w:id="11" w:name="_Toc12474818"/>
+      <w:bookmarkStart w:id="10" w:name="_Toc12474818"/>
       <w:r>
         <w:t>Capteur SEN 0193</w:t>
       </w:r>
-      <w:bookmarkEnd w:id="11"/>
+      <w:bookmarkEnd w:id="10"/>
       <w:r>
         <w:t xml:space="preserve"> </w:t>
       </w:r>
@@ -4436,11 +4482,11 @@
         </w:numPr>
         <w:outlineLvl w:val="2"/>
       </w:pPr>
-      <w:bookmarkStart w:id="12" w:name="_Toc12474819"/>
+      <w:bookmarkStart w:id="11" w:name="_Toc12474819"/>
       <w:r>
         <w:t>Capteur DHT11</w:t>
       </w:r>
-      <w:bookmarkEnd w:id="12"/>
+      <w:bookmarkEnd w:id="11"/>
     </w:p>
     <w:p>
       <w:pPr>
@@ -4748,7 +4794,7 @@
         </w:numPr>
         <w:outlineLvl w:val="2"/>
       </w:pPr>
-      <w:bookmarkStart w:id="13" w:name="_Toc12474820"/>
+      <w:bookmarkStart w:id="12" w:name="_Toc12474820"/>
       <w:r>
         <w:t>Capteur APDS</w:t>
       </w:r>
@@ -4758,7 +4804,7 @@
       <w:r>
         <w:t>9301</w:t>
       </w:r>
-      <w:bookmarkEnd w:id="13"/>
+      <w:bookmarkEnd w:id="12"/>
     </w:p>
     <w:p>
       <w:pPr>
@@ -5081,7 +5127,7 @@
         </w:numPr>
         <w:outlineLvl w:val="2"/>
       </w:pPr>
-      <w:bookmarkStart w:id="14" w:name="_Toc12474821"/>
+      <w:bookmarkStart w:id="13" w:name="_Toc12474821"/>
       <w:r>
         <w:t xml:space="preserve">Carte </w:t>
       </w:r>
@@ -5101,7 +5147,7 @@
       <w:r>
         <w:t xml:space="preserve"> 2</w:t>
       </w:r>
-      <w:bookmarkEnd w:id="14"/>
+      <w:bookmarkEnd w:id="13"/>
     </w:p>
     <w:p>
       <w:pPr>
@@ -5430,12 +5476,12 @@
         </w:numPr>
         <w:outlineLvl w:val="2"/>
       </w:pPr>
-      <w:bookmarkStart w:id="15" w:name="_Toc12474822"/>
+      <w:bookmarkStart w:id="14" w:name="_Toc12474822"/>
       <w:proofErr w:type="spellStart"/>
       <w:r>
         <w:t>Breadbord</w:t>
       </w:r>
-      <w:bookmarkEnd w:id="15"/>
+      <w:bookmarkEnd w:id="14"/>
       <w:proofErr w:type="spellEnd"/>
     </w:p>
     <w:p>
@@ -5703,7 +5749,7 @@
           <w:szCs w:val="26"/>
         </w:rPr>
       </w:pPr>
-      <w:bookmarkStart w:id="16" w:name="_Toc12474823"/>
+      <w:bookmarkStart w:id="15" w:name="_Toc12474823"/>
       <w:r>
         <w:rPr>
           <w:rFonts w:ascii="Roboto" w:hAnsi="Roboto"/>
@@ -5723,7 +5769,7 @@
         </w:rPr>
         <w:t>Logiciels</w:t>
       </w:r>
-      <w:bookmarkEnd w:id="16"/>
+      <w:bookmarkEnd w:id="15"/>
     </w:p>
     <w:p>
       <w:pPr>
@@ -5739,11 +5785,11 @@
         </w:numPr>
         <w:outlineLvl w:val="2"/>
       </w:pPr>
-      <w:bookmarkStart w:id="17" w:name="_Toc12474824"/>
+      <w:bookmarkStart w:id="16" w:name="_Toc12474824"/>
       <w:r>
         <w:t>Arduino Web</w:t>
       </w:r>
-      <w:bookmarkEnd w:id="17"/>
+      <w:bookmarkEnd w:id="16"/>
     </w:p>
     <w:p>
       <w:pPr>
@@ -6034,7 +6080,7 @@
         </w:numPr>
         <w:outlineLvl w:val="2"/>
       </w:pPr>
-      <w:bookmarkStart w:id="18" w:name="_Toc12474825"/>
+      <w:bookmarkStart w:id="17" w:name="_Toc12474825"/>
       <w:r>
         <w:t xml:space="preserve">Python </w:t>
       </w:r>
@@ -6044,7 +6090,7 @@
       <w:r>
         <w:t>)</w:t>
       </w:r>
-      <w:bookmarkEnd w:id="18"/>
+      <w:bookmarkEnd w:id="17"/>
       <w:r>
         <w:t xml:space="preserve"> </w:t>
       </w:r>
@@ -6313,7 +6359,7 @@
           <w:szCs w:val="26"/>
         </w:rPr>
       </w:pPr>
-      <w:bookmarkStart w:id="19" w:name="_Toc12474826"/>
+      <w:bookmarkStart w:id="18" w:name="_Toc12474826"/>
       <w:r>
         <w:rPr>
           <w:rFonts w:ascii="Roboto" w:hAnsi="Roboto"/>
@@ -6350,7 +6396,7 @@
         </w:rPr>
         <w:t>Connexions</w:t>
       </w:r>
-      <w:bookmarkEnd w:id="19"/>
+      <w:bookmarkEnd w:id="18"/>
     </w:p>
     <w:p>
       <w:pPr>
@@ -6869,7 +6915,7 @@
           <w:szCs w:val="32"/>
         </w:rPr>
       </w:pPr>
-      <w:bookmarkStart w:id="20" w:name="_Toc12474827"/>
+      <w:bookmarkStart w:id="19" w:name="_Toc12474827"/>
       <w:r>
         <w:rPr>
           <w:rFonts w:ascii="Arial" w:hAnsi="Arial" w:cs="Arial"/>
@@ -6888,7 +6934,7 @@
         </w:rPr>
         <w:t>arduino</w:t>
       </w:r>
-      <w:bookmarkEnd w:id="20"/>
+      <w:bookmarkEnd w:id="19"/>
       <w:proofErr w:type="spellEnd"/>
     </w:p>
     <w:p/>
@@ -7064,7 +7110,7 @@
           <w:szCs w:val="32"/>
         </w:rPr>
       </w:pPr>
-      <w:bookmarkStart w:id="21" w:name="_Toc12474828"/>
+      <w:bookmarkStart w:id="20" w:name="_Toc12474828"/>
       <w:r>
         <w:rPr>
           <w:rFonts w:ascii="Arial" w:hAnsi="Arial" w:cs="Arial"/>
@@ -7089,7 +7135,7 @@
         </w:rPr>
         <w:t>hinger.io</w:t>
       </w:r>
-      <w:bookmarkEnd w:id="21"/>
+      <w:bookmarkEnd w:id="20"/>
     </w:p>
     <w:p>
       <w:r>
@@ -7325,7 +7371,7 @@
           <w:szCs w:val="32"/>
         </w:rPr>
       </w:pPr>
-      <w:bookmarkStart w:id="22" w:name="_Toc12474829"/>
+      <w:bookmarkStart w:id="21" w:name="_Toc12474829"/>
       <w:r>
         <w:rPr>
           <w:rFonts w:ascii="Arial" w:hAnsi="Arial" w:cs="Arial"/>
@@ -7335,7 +7381,7 @@
         <w:lastRenderedPageBreak/>
         <w:t>Programmation python</w:t>
       </w:r>
-      <w:bookmarkEnd w:id="22"/>
+      <w:bookmarkEnd w:id="21"/>
     </w:p>
     <w:p/>
     <w:p>
@@ -7346,7 +7392,7 @@
           <w:rFonts w:ascii="Roboto" w:hAnsi="Roboto"/>
         </w:rPr>
       </w:pPr>
-      <w:bookmarkStart w:id="23" w:name="_Toc12474830"/>
+      <w:bookmarkStart w:id="22" w:name="_Toc12474830"/>
       <w:r>
         <w:rPr>
           <w:rFonts w:ascii="Roboto" w:hAnsi="Roboto"/>
@@ -7359,7 +7405,7 @@
         </w:rPr>
         <w:t xml:space="preserve">Connexion à la base de </w:t>
       </w:r>
-      <w:bookmarkEnd w:id="23"/>
+      <w:bookmarkEnd w:id="22"/>
       <w:r>
         <w:rPr>
           <w:rFonts w:ascii="Roboto" w:hAnsi="Roboto"/>
@@ -7457,10 +7503,7 @@
         </w:numPr>
       </w:pPr>
       <w:r>
-        <w:t>Donner les informations sur les capteurs</w:t>
-      </w:r>
-      <w:r>
-        <w:t xml:space="preserve"> : </w:t>
+        <w:t xml:space="preserve">Donner les informations sur les capteurs : </w:t>
       </w:r>
     </w:p>
     <w:p>
@@ -7484,7 +7527,7 @@
           <w:rFonts w:ascii="Roboto" w:hAnsi="Roboto"/>
         </w:rPr>
       </w:pPr>
-      <w:bookmarkStart w:id="24" w:name="_Toc12474831"/>
+      <w:bookmarkStart w:id="23" w:name="_Toc12474831"/>
       <w:r>
         <w:rPr>
           <w:rFonts w:ascii="Roboto" w:hAnsi="Roboto"/>
@@ -7503,7 +7546,7 @@
         </w:rPr>
         <w:t>au serveur thinger.io</w:t>
       </w:r>
-      <w:bookmarkEnd w:id="24"/>
+      <w:bookmarkEnd w:id="23"/>
     </w:p>
     <w:p>
       <w:r>
@@ -7569,10 +7612,7 @@
         </w:numPr>
       </w:pPr>
       <w:r>
-        <w:t>Faire le bilan des deux informations et le communiquer à l’utilisateur</w:t>
-      </w:r>
-      <w:r>
-        <w:t xml:space="preserve"> (à la demande)</w:t>
+        <w:t>Faire le bilan des deux informations et le communiquer à l’utilisateur (à la demande)</w:t>
       </w:r>
     </w:p>
     <w:p/>
@@ -7592,7 +7632,7 @@
           <w:szCs w:val="32"/>
         </w:rPr>
       </w:pPr>
-      <w:bookmarkStart w:id="25" w:name="_Toc12474832"/>
+      <w:bookmarkStart w:id="24" w:name="_Toc12474832"/>
       <w:r>
         <w:rPr>
           <w:rFonts w:ascii="Arial" w:hAnsi="Arial" w:cs="Arial"/>
@@ -7601,7 +7641,7 @@
         </w:rPr>
         <w:t>Conclusion</w:t>
       </w:r>
-      <w:bookmarkEnd w:id="25"/>
+      <w:bookmarkEnd w:id="24"/>
       <w:r>
         <w:rPr>
           <w:rFonts w:ascii="Arial" w:hAnsi="Arial" w:cs="Arial"/>
@@ -7623,7 +7663,7 @@
           <w:szCs w:val="26"/>
         </w:rPr>
       </w:pPr>
-      <w:bookmarkStart w:id="26" w:name="_Toc12474833"/>
+      <w:bookmarkStart w:id="25" w:name="_Toc12474833"/>
       <w:r>
         <w:rPr>
           <w:rFonts w:ascii="Roboto" w:hAnsi="Roboto"/>
@@ -7642,7 +7682,7 @@
         </w:rPr>
         <w:t>Difficultés rencontrées</w:t>
       </w:r>
-      <w:bookmarkEnd w:id="26"/>
+      <w:bookmarkEnd w:id="25"/>
     </w:p>
     <w:p>
       <w:pPr>
@@ -7737,7 +7777,7 @@
           <w:szCs w:val="26"/>
         </w:rPr>
       </w:pPr>
-      <w:bookmarkStart w:id="27" w:name="_Toc12474834"/>
+      <w:bookmarkStart w:id="26" w:name="_Toc12474834"/>
       <w:r>
         <w:rPr>
           <w:rFonts w:ascii="Roboto" w:hAnsi="Roboto"/>
@@ -7756,7 +7796,7 @@
         </w:rPr>
         <w:t>Perspective d’évolution</w:t>
       </w:r>
-      <w:bookmarkEnd w:id="27"/>
+      <w:bookmarkEnd w:id="26"/>
     </w:p>
     <w:p>
       <w:pPr>
@@ -11480,7 +11520,7 @@
 </file>
 
 <file path=customXml/itemProps2.xml><?xml version="1.0" encoding="utf-8"?>
-<ds:datastoreItem xmlns:ds="http://schemas.openxmlformats.org/officeDocument/2006/customXml" ds:itemID="{704A6535-7B36-49A8-BE71-C08D92637E94}">
+<ds:datastoreItem xmlns:ds="http://schemas.openxmlformats.org/officeDocument/2006/customXml" ds:itemID="{E4EB8BC6-8CF3-4CD0-ACA7-B8CAEE1A5800}">
   <ds:schemaRefs>
     <ds:schemaRef ds:uri="http://schemas.openxmlformats.org/officeDocument/2006/bibliography"/>
   </ds:schemaRefs>

</xml_diff>